<commit_message>
GitBook: [master] one page modified
</commit_message>
<xml_diff>
--- a/.gitbook/assets/wisconsinonlinevsba (2).docx
+++ b/.gitbook/assets/wisconsinonlinevsba (2).docx
@@ -70,7 +70,7 @@
             </w:rPr>
             <w:fldChar w:fldCharType="separate"/>
           </w:r>
-          <w:hyperlink w:anchor="_Toc6043424" w:history="1">
+          <w:hyperlink w:anchor="_Toc6042453" w:history="1">
             <w:r>
               <w:rPr>
                 <w:rStyle w:val="Hyperlink"/>
@@ -97,7 +97,7 @@
                 <w:noProof/>
                 <w:webHidden/>
               </w:rPr>
-              <w:instrText xml:space="preserve"> PAGEREF _Toc6043424 \h </w:instrText>
+              <w:instrText xml:space="preserve"> PAGEREF _Toc6042453 \h </w:instrText>
             </w:r>
             <w:r>
               <w:rPr>
@@ -143,7 +143,7 @@
               <w:szCs w:val="24"/>
             </w:rPr>
           </w:pPr>
-          <w:hyperlink w:anchor="_Toc6043425" w:history="1">
+          <w:hyperlink w:anchor="_Toc6042454" w:history="1">
             <w:r>
               <w:rPr>
                 <w:rStyle w:val="Hyperlink"/>
@@ -170,7 +170,7 @@
                 <w:noProof/>
                 <w:webHidden/>
               </w:rPr>
-              <w:instrText xml:space="preserve"> PAGEREF _Toc6043425 \h </w:instrText>
+              <w:instrText xml:space="preserve"> PAGEREF _Toc6042454 \h </w:instrText>
             </w:r>
             <w:r>
               <w:rPr>
@@ -216,7 +216,7 @@
               <w:szCs w:val="24"/>
             </w:rPr>
           </w:pPr>
-          <w:hyperlink w:anchor="_Toc6043426" w:history="1">
+          <w:hyperlink w:anchor="_Toc6042455" w:history="1">
             <w:r>
               <w:rPr>
                 <w:rStyle w:val="Hyperlink"/>
@@ -243,7 +243,7 @@
                 <w:noProof/>
                 <w:webHidden/>
               </w:rPr>
-              <w:instrText xml:space="preserve"> PAGEREF _Toc6043426 \h </w:instrText>
+              <w:instrText xml:space="preserve"> PAGEREF _Toc6042455 \h </w:instrText>
             </w:r>
             <w:r>
               <w:rPr>
@@ -263,7 +263,7 @@
                 <w:noProof/>
                 <w:webHidden/>
               </w:rPr>
-              <w:t>3</w:t>
+              <w:t>2</w:t>
             </w:r>
             <w:r>
               <w:rPr>
@@ -289,7 +289,7 @@
               <w:szCs w:val="24"/>
             </w:rPr>
           </w:pPr>
-          <w:hyperlink w:anchor="_Toc6043427" w:history="1">
+          <w:hyperlink w:anchor="_Toc6042456" w:history="1">
             <w:r>
               <w:rPr>
                 <w:rStyle w:val="Hyperlink"/>
@@ -316,7 +316,7 @@
                 <w:noProof/>
                 <w:webHidden/>
               </w:rPr>
-              <w:instrText xml:space="preserve"> PAGEREF _Toc6043427 \h </w:instrText>
+              <w:instrText xml:space="preserve"> PAGEREF _Toc6042456 \h </w:instrText>
             </w:r>
             <w:r>
               <w:rPr>
@@ -336,7 +336,7 @@
                 <w:noProof/>
                 <w:webHidden/>
               </w:rPr>
-              <w:t>4</w:t>
+              <w:t>3</w:t>
             </w:r>
             <w:r>
               <w:rPr>
@@ -362,13 +362,13 @@
               <w:szCs w:val="24"/>
             </w:rPr>
           </w:pPr>
-          <w:hyperlink w:anchor="_Toc6043428" w:history="1">
+          <w:hyperlink w:anchor="_Toc6042457" w:history="1">
             <w:r>
               <w:rPr>
                 <w:rStyle w:val="Hyperlink"/>
                 <w:noProof/>
               </w:rPr>
-              <w:t>Business Analytics Outcomes</w:t>
+              <w:t>Data Science Outcomes</w:t>
             </w:r>
             <w:r>
               <w:rPr>
@@ -389,7 +389,7 @@
                 <w:noProof/>
                 <w:webHidden/>
               </w:rPr>
-              <w:instrText xml:space="preserve"> PAGEREF _Toc6043428 \h </w:instrText>
+              <w:instrText xml:space="preserve"> PAGEREF _Toc6042457 \h </w:instrText>
             </w:r>
             <w:r>
               <w:rPr>
@@ -409,80 +409,7 @@
                 <w:noProof/>
                 <w:webHidden/>
               </w:rPr>
-              <w:t>4</w:t>
-            </w:r>
-            <w:r>
-              <w:rPr>
-                <w:noProof/>
-                <w:webHidden/>
-              </w:rPr>
-              <w:fldChar w:fldCharType="end"/>
-            </w:r>
-          </w:hyperlink>
-        </w:p>
-        <w:p>
-          <w:pPr>
-            <w:pStyle w:val="TOC2"/>
-            <w:tabs>
-              <w:tab w:val="right" w:pos="9350"/>
-            </w:tabs>
-            <w:rPr>
-              <w:rFonts w:asciiTheme="minorHAnsi" w:eastAsiaTheme="minorEastAsia" w:hAnsiTheme="minorHAnsi" w:cstheme="minorBidi"/>
-              <w:b w:val="0"/>
-              <w:bCs w:val="0"/>
-              <w:noProof/>
-              <w:sz w:val="24"/>
-              <w:szCs w:val="24"/>
-            </w:rPr>
-          </w:pPr>
-          <w:hyperlink w:anchor="_Toc6043429" w:history="1">
-            <w:r>
-              <w:rPr>
-                <w:rStyle w:val="Hyperlink"/>
-                <w:noProof/>
-              </w:rPr>
-              <w:t>Data Science Outcomes</w:t>
-            </w:r>
-            <w:r>
-              <w:rPr>
-                <w:noProof/>
-                <w:webHidden/>
-              </w:rPr>
-              <w:tab/>
-            </w:r>
-            <w:r>
-              <w:rPr>
-                <w:noProof/>
-                <w:webHidden/>
-              </w:rPr>
-              <w:fldChar w:fldCharType="begin"/>
-            </w:r>
-            <w:r>
-              <w:rPr>
-                <w:noProof/>
-                <w:webHidden/>
-              </w:rPr>
-              <w:instrText xml:space="preserve"> PAGEREF _Toc6043429 \h </w:instrText>
-            </w:r>
-            <w:r>
-              <w:rPr>
-                <w:noProof/>
-                <w:webHidden/>
-              </w:rPr>
-            </w:r>
-            <w:r>
-              <w:rPr>
-                <w:noProof/>
-                <w:webHidden/>
-              </w:rPr>
-              <w:fldChar w:fldCharType="separate"/>
-            </w:r>
-            <w:r>
-              <w:rPr>
-                <w:noProof/>
-                <w:webHidden/>
-              </w:rPr>
-              <w:t>4</w:t>
+              <w:t>3</w:t>
             </w:r>
             <w:r>
               <w:rPr>
@@ -538,7 +465,7 @@
       <w:pPr>
         <w:pStyle w:val="Heading1"/>
       </w:pPr>
-      <w:bookmarkStart w:id="0" w:name="_Toc6043424"/>
+      <w:bookmarkStart w:id="0" w:name="_Toc6042453"/>
       <w:r>
         <w:t>University of Wisconsin</w:t>
       </w:r>
@@ -546,13 +473,59 @@
     </w:p>
     <w:p/>
     <w:p>
-      <w:pPr>
+      <w:r>
+        <w:t>Business Analytics</w:t>
+      </w:r>
+    </w:p>
+    <w:p/>
+    <w:p>
+      <w:pPr>
+        <w:numPr>
+          <w:ilvl w:val="0"/>
+          <w:numId w:val="1"/>
+        </w:numPr>
         <w:shd w:val="clear" w:color="auto" w:fill="FFFFFF"/>
         <w:rPr>
           <w:rFonts w:ascii="Tahoma" w:hAnsi="Tahoma" w:cs="Tahoma"/>
           <w:color w:val="000000"/>
         </w:rPr>
       </w:pPr>
+      <w:r>
+        <w:rPr>
+          <w:rFonts w:ascii="Tahoma" w:hAnsi="Tahoma" w:cs="Tahoma"/>
+          <w:color w:val="000000"/>
+        </w:rPr>
+        <w:t>The foundations semester starts with a statistics and programming boot camp, where students are introduced to R and Python. The core method classes include data management/SQL, data visualization, machine learning, experimental design, and prescriptive analytical modeling.</w:t>
+      </w:r>
+    </w:p>
+    <w:p>
+      <w:pPr>
+        <w:numPr>
+          <w:ilvl w:val="0"/>
+          <w:numId w:val="1"/>
+        </w:numPr>
+        <w:shd w:val="clear" w:color="auto" w:fill="FFFFFF"/>
+        <w:rPr>
+          <w:rFonts w:ascii="Tahoma" w:hAnsi="Tahoma" w:cs="Tahoma"/>
+          <w:color w:val="000000"/>
+        </w:rPr>
+      </w:pPr>
+      <w:r>
+        <w:rPr>
+          <w:rFonts w:ascii="Tahoma" w:hAnsi="Tahoma" w:cs="Tahoma"/>
+          <w:color w:val="000000"/>
+        </w:rPr>
+        <w:t>The applications semester includes one analytics course elective (three credits) and six credits of experiential learning, including a consulting practicum for live corporate clients working on real business analysis challenges.</w:t>
+      </w:r>
+    </w:p>
+    <w:p>
+      <w:pPr>
+        <w:shd w:val="clear" w:color="auto" w:fill="FFFFFF"/>
+        <w:rPr>
+          <w:rFonts w:ascii="Tahoma" w:hAnsi="Tahoma" w:cs="Tahoma"/>
+          <w:color w:val="000000"/>
+        </w:rPr>
+      </w:pPr>
       <w:bookmarkStart w:id="1" w:name="_GoBack"/>
       <w:bookmarkEnd w:id="1"/>
     </w:p>
@@ -560,7 +533,7 @@
       <w:pPr>
         <w:pStyle w:val="Heading2"/>
       </w:pPr>
-      <w:bookmarkStart w:id="2" w:name="_Toc6043425"/>
+      <w:bookmarkStart w:id="2" w:name="_Toc6042454"/>
       <w:r>
         <w:t>Prerequisites</w:t>
       </w:r>
@@ -838,7 +811,15 @@
                 <w:rFonts w:ascii="Tahoma" w:hAnsi="Tahoma"/>
                 <w:color w:val="000000"/>
               </w:rPr>
-              <w:t>General Business 310 or 311 at UW-Madison. Applicants may complete these courses online, starting in June, as a special student.</w:t>
+              <w:t xml:space="preserve">General Business 310 or 311 at UW-Madison. </w:t>
+            </w:r>
+            <w:r>
+              <w:rPr>
+                <w:rFonts w:ascii="Tahoma" w:hAnsi="Tahoma"/>
+                <w:color w:val="000000"/>
+              </w:rPr>
+              <w:lastRenderedPageBreak/>
+              <w:t>Applicants may complete these courses online, starting in June, as a special student.</w:t>
             </w:r>
           </w:p>
           <w:p>
@@ -861,17 +842,7 @@
                 <w:i/>
                 <w:color w:val="000000"/>
               </w:rPr>
-              <w:t xml:space="preserve">At least one year of full-time work experience in one of the business disciplines mentioned </w:t>
-            </w:r>
-            <w:r>
-              <w:rPr>
-                <w:rFonts w:ascii="Tahoma" w:hAnsi="Tahoma"/>
-                <w:b/>
-                <w:i/>
-                <w:color w:val="000000"/>
-              </w:rPr>
-              <w:lastRenderedPageBreak/>
-              <w:t>above</w:t>
+              <w:t>At least one year of full-time work experience in one of the business disciplines mentioned above</w:t>
             </w:r>
             <w:r>
               <w:rPr>
@@ -977,7 +948,7 @@
           <w:rFonts w:eastAsia="Times New Roman"/>
         </w:rPr>
       </w:pPr>
-      <w:bookmarkStart w:id="3" w:name="_Toc6043426"/>
+      <w:bookmarkStart w:id="3" w:name="_Toc6042455"/>
       <w:r>
         <w:rPr>
           <w:rFonts w:eastAsia="Times New Roman"/>
@@ -1133,6 +1104,7 @@
           </w:p>
           <w:p>
             <w:r>
+              <w:lastRenderedPageBreak/>
               <w:t>OIM 714 – Supply Chain Analytics</w:t>
             </w:r>
           </w:p>
@@ -1153,6 +1125,7 @@
           </w:tcPr>
           <w:p>
             <w:r>
+              <w:lastRenderedPageBreak/>
               <w:t>DS 700: Foundations of Data Science</w:t>
             </w:r>
           </w:p>
@@ -1248,7 +1221,7 @@
       <w:pPr>
         <w:pStyle w:val="Heading2"/>
       </w:pPr>
-      <w:bookmarkStart w:id="4" w:name="_Toc6043427"/>
+      <w:bookmarkStart w:id="4" w:name="_Toc6042456"/>
       <w:r>
         <w:t>Career Goals</w:t>
       </w:r>
@@ -1410,14 +1383,12 @@
       <w:pPr>
         <w:pStyle w:val="Heading2"/>
       </w:pPr>
-      <w:bookmarkStart w:id="5" w:name="_Toc6043428"/>
       <w:r>
         <w:t>Business Analytics</w:t>
       </w:r>
       <w:r>
         <w:t xml:space="preserve"> Outcomes</w:t>
       </w:r>
-      <w:bookmarkEnd w:id="5"/>
     </w:p>
     <w:p/>
     <w:p>
@@ -1475,11 +1446,11 @@
       <w:pPr>
         <w:pStyle w:val="Heading2"/>
       </w:pPr>
-      <w:bookmarkStart w:id="6" w:name="_Toc6043429"/>
+      <w:bookmarkStart w:id="5" w:name="_Toc6042457"/>
       <w:r>
         <w:t>Data Science Outcomes</w:t>
       </w:r>
-      <w:bookmarkEnd w:id="6"/>
+      <w:bookmarkEnd w:id="5"/>
     </w:p>
     <w:p/>
     <w:p>
@@ -1597,6 +1568,7 @@
           <w:rFonts w:ascii="Helvetica" w:hAnsi="Helvetica"/>
           <w:color w:val="444444"/>
         </w:rPr>
+        <w:lastRenderedPageBreak/>
         <w:t>Collect and manage data to devise solutions to data science tasks.</w:t>
       </w:r>
     </w:p>
@@ -1676,7 +1648,6 @@
           <w:rFonts w:ascii="Helvetica" w:hAnsi="Helvetica"/>
           <w:color w:val="444444"/>
         </w:rPr>
-        <w:lastRenderedPageBreak/>
         <w:t>Select, apply, and evaluate models to devise solutions to data science tasks.</w:t>
       </w:r>
     </w:p>
@@ -2117,6 +2088,7 @@
           <w:rFonts w:ascii="Helvetica" w:hAnsi="Helvetica"/>
           <w:color w:val="444444"/>
         </w:rPr>
+        <w:lastRenderedPageBreak/>
         <w:t>Explain how data assets can be used to develop competitive advantage.</w:t>
       </w:r>
     </w:p>
@@ -4871,7 +4843,7 @@
 </file>
 
 <file path=customXml/itemProps1.xml><?xml version="1.0" encoding="utf-8"?>
-<ds:datastoreItem xmlns:ds="http://schemas.openxmlformats.org/officeDocument/2006/customXml" ds:itemID="{E11F2B44-AF65-E64F-82D6-1FD2DDE745C7}">
+<ds:datastoreItem xmlns:ds="http://schemas.openxmlformats.org/officeDocument/2006/customXml" ds:itemID="{60584E97-FF8B-2242-952F-9DCFD16AEF48}">
   <ds:schemaRefs>
     <ds:schemaRef ds:uri="http://schemas.openxmlformats.org/officeDocument/2006/bibliography"/>
   </ds:schemaRefs>

</xml_diff>